<commit_message>
Añadido el diagrama de clases al caso de uso y actualizado caso de uso para detallar la cantidad y precio de coste de forma clara. #16 #17
</commit_message>
<xml_diff>
--- a/design/OneHope.Design/UC-ReabastecerPortatil/Caso de Uso - Reabastecer portátiles.docx
+++ b/design/OneHope.Design/UC-ReabastecerPortatil/Caso de Uso - Reabastecer portátiles.docx
@@ -1,6 +1,6 @@
 
 <file path=word/document.xml><?xml version="1.0" encoding="utf-8"?>
-<w:document xmlns:wpc="http://schemas.microsoft.com/office/word/2010/wordprocessingCanvas" xmlns:cx="http://schemas.microsoft.com/office/drawing/2014/chartex" xmlns:cx1="http://schemas.microsoft.com/office/drawing/2015/9/8/chartex" xmlns:cx2="http://schemas.microsoft.com/office/drawing/2015/10/21/chartex" xmlns:cx3="http://schemas.microsoft.com/office/drawing/2016/5/9/chartex" xmlns:cx4="http://schemas.microsoft.com/office/drawing/2016/5/10/chartex" xmlns:cx5="http://schemas.microsoft.com/office/drawing/2016/5/11/chartex" xmlns:cx6="http://schemas.microsoft.com/office/drawing/2016/5/12/chartex" xmlns:cx7="http://schemas.microsoft.com/office/drawing/2016/5/13/chartex" xmlns:cx8="http://schemas.microsoft.com/office/drawing/2016/5/14/chartex" xmlns:mc="http://schemas.openxmlformats.org/markup-compatibility/2006" xmlns:aink="http://schemas.microsoft.com/office/drawing/2016/ink" xmlns:am3d="http://schemas.microsoft.com/office/drawing/2017/model3d" xmlns:o="urn:schemas-microsoft-com:office:office" xmlns:oel="http://schemas.microsoft.com/office/2019/extlst" xmlns:r="http://schemas.openxmlformats.org/officeDocument/2006/relationships" xmlns:m="http://schemas.openxmlformats.org/officeDocument/2006/math" xmlns:v="urn:schemas-microsoft-com:vml" xmlns:wp14="http://schemas.microsoft.com/office/word/2010/wordprocessingDrawing" xmlns:wp="http://schemas.openxmlformats.org/drawingml/2006/wordprocessingDrawing" xmlns:w10="urn:schemas-microsoft-com:office:word" xmlns:w="http://schemas.openxmlformats.org/wordprocessingml/2006/main" xmlns:w14="http://schemas.microsoft.com/office/word/2010/wordml" xmlns:w15="http://schemas.microsoft.com/office/word/2012/wordml" xmlns:w16cex="http://schemas.microsoft.com/office/word/2018/wordml/cex" xmlns:w16cid="http://schemas.microsoft.com/office/word/2016/wordml/cid" xmlns:w16="http://schemas.microsoft.com/office/word/2018/wordml" xmlns:w16sdtdh="http://schemas.microsoft.com/office/word/2020/wordml/sdtdatahash" xmlns:w16se="http://schemas.microsoft.com/office/word/2015/wordml/symex" xmlns:wpg="http://schemas.microsoft.com/office/word/2010/wordprocessingGroup" xmlns:wpi="http://schemas.microsoft.com/office/word/2010/wordprocessingInk" xmlns:wne="http://schemas.microsoft.com/office/word/2006/wordml" xmlns:wps="http://schemas.microsoft.com/office/word/2010/wordprocessingShape" mc:Ignorable="w14 w15 w16se w16cid w16 w16cex w16sdtdh wp14">
+<w:document xmlns:wpc="http://schemas.microsoft.com/office/word/2010/wordprocessingCanvas" xmlns:cx="http://schemas.microsoft.com/office/drawing/2014/chartex" xmlns:cx1="http://schemas.microsoft.com/office/drawing/2015/9/8/chartex" xmlns:cx2="http://schemas.microsoft.com/office/drawing/2015/10/21/chartex" xmlns:cx3="http://schemas.microsoft.com/office/drawing/2016/5/9/chartex" xmlns:cx4="http://schemas.microsoft.com/office/drawing/2016/5/10/chartex" xmlns:cx5="http://schemas.microsoft.com/office/drawing/2016/5/11/chartex" xmlns:cx6="http://schemas.microsoft.com/office/drawing/2016/5/12/chartex" xmlns:cx7="http://schemas.microsoft.com/office/drawing/2016/5/13/chartex" xmlns:cx8="http://schemas.microsoft.com/office/drawing/2016/5/14/chartex" xmlns:mc="http://schemas.openxmlformats.org/markup-compatibility/2006" xmlns:aink="http://schemas.microsoft.com/office/drawing/2016/ink" xmlns:am3d="http://schemas.microsoft.com/office/drawing/2017/model3d" xmlns:o="urn:schemas-microsoft-com:office:office" xmlns:oel="http://schemas.microsoft.com/office/2019/extlst" xmlns:r="http://schemas.openxmlformats.org/officeDocument/2006/relationships" xmlns:m="http://schemas.openxmlformats.org/officeDocument/2006/math" xmlns:v="urn:schemas-microsoft-com:vml" xmlns:wp14="http://schemas.microsoft.com/office/word/2010/wordprocessingDrawing" xmlns:wp="http://schemas.openxmlformats.org/drawingml/2006/wordprocessingDrawing" xmlns:w10="urn:schemas-microsoft-com:office:word" xmlns:w="http://schemas.openxmlformats.org/wordprocessingml/2006/main" xmlns:w14="http://schemas.microsoft.com/office/word/2010/wordml" xmlns:w15="http://schemas.microsoft.com/office/word/2012/wordml" xmlns:w16cex="http://schemas.microsoft.com/office/word/2018/wordml/cex" xmlns:w16cid="http://schemas.microsoft.com/office/word/2016/wordml/cid" xmlns:w16="http://schemas.microsoft.com/office/word/2018/wordml" xmlns:w16sdtdh="http://schemas.microsoft.com/office/word/2020/wordml/sdtdatahash" xmlns:w16se="http://schemas.microsoft.com/office/word/2015/wordml/symex" xmlns:wpg="http://schemas.microsoft.com/office/word/2010/wordprocessingGroup" xmlns:wpi="http://schemas.microsoft.com/office/word/2010/wordprocessingInk" xmlns:wne="http://schemas.microsoft.com/office/word/2006/wordml" xmlns:wps="http://schemas.microsoft.com/office/word/2010/wordprocessingShape" xmlns:a="http://schemas.openxmlformats.org/drawingml/2006/main" xmlns:pic="http://schemas.openxmlformats.org/drawingml/2006/picture" xmlns:a14="http://schemas.microsoft.com/office/drawing/2010/main" mc:Ignorable="w14 w15 w16se w16cid w16 w16cex w16sdtdh wp14">
   <w:body>
     <w:p>
       <w:pPr>
@@ -389,6 +389,8 @@
       <w:r>
         <w:rPr>
           <w:rFonts w:ascii="Calibri" w:hAnsi="Calibri" w:eastAsia="Calibri" w:cs="" w:asciiTheme="minorAscii" w:hAnsiTheme="minorAscii" w:eastAsiaTheme="minorAscii" w:cstheme="minorBidi"/>
+          <w:b w:val="1"/>
+          <w:bCs w:val="1"/>
           <w:color w:val="auto"/>
           <w:sz w:val="22"/>
           <w:szCs w:val="22"/>
@@ -398,6 +400,8 @@
       <w:r>
         <w:rPr>
           <w:rFonts w:ascii="Calibri" w:hAnsi="Calibri" w:eastAsia="Calibri" w:cs="" w:asciiTheme="minorAscii" w:hAnsiTheme="minorAscii" w:eastAsiaTheme="minorAscii" w:cstheme="minorBidi"/>
+          <w:b w:val="1"/>
+          <w:bCs w:val="1"/>
           <w:color w:val="auto"/>
           <w:sz w:val="22"/>
           <w:szCs w:val="22"/>
@@ -407,11 +411,51 @@
       <w:r>
         <w:rPr>
           <w:rFonts w:ascii="Calibri" w:hAnsi="Calibri" w:eastAsia="Calibri" w:cs="" w:asciiTheme="minorAscii" w:hAnsiTheme="minorAscii" w:eastAsiaTheme="minorAscii" w:cstheme="minorBidi"/>
-          <w:color w:val="auto"/>
-          <w:sz w:val="22"/>
-          <w:szCs w:val="22"/>
-        </w:rPr>
-        <w:t>sobre los que desea hacer un pedido a proveedores</w:t>
+          <w:b w:val="0"/>
+          <w:bCs w:val="0"/>
+          <w:color w:val="auto"/>
+          <w:sz w:val="22"/>
+          <w:szCs w:val="22"/>
+        </w:rPr>
+        <w:t>s</w:t>
+      </w:r>
+      <w:r>
+        <w:rPr>
+          <w:rFonts w:ascii="Calibri" w:hAnsi="Calibri" w:eastAsia="Calibri" w:cs="" w:asciiTheme="minorAscii" w:hAnsiTheme="minorAscii" w:eastAsiaTheme="minorAscii" w:cstheme="minorBidi"/>
+          <w:color w:val="auto"/>
+          <w:sz w:val="22"/>
+          <w:szCs w:val="22"/>
+        </w:rPr>
+        <w:t xml:space="preserve">obre los que desea hacer un pedido a </w:t>
+      </w:r>
+      <w:r>
+        <w:rPr>
+          <w:rFonts w:ascii="Calibri" w:hAnsi="Calibri" w:eastAsia="Calibri" w:cs="" w:asciiTheme="minorAscii" w:hAnsiTheme="minorAscii" w:eastAsiaTheme="minorAscii" w:cstheme="minorBidi"/>
+          <w:color w:val="auto"/>
+          <w:sz w:val="22"/>
+          <w:szCs w:val="22"/>
+        </w:rPr>
+        <w:t>proveedores,</w:t>
+      </w:r>
+      <w:r>
+        <w:rPr>
+          <w:rFonts w:ascii="Calibri" w:hAnsi="Calibri" w:eastAsia="Calibri" w:cs="" w:asciiTheme="minorAscii" w:hAnsiTheme="minorAscii" w:eastAsiaTheme="minorAscii" w:cstheme="minorBidi"/>
+          <w:color w:val="auto"/>
+          <w:sz w:val="22"/>
+          <w:szCs w:val="22"/>
+        </w:rPr>
+        <w:t xml:space="preserve"> así como la </w:t>
+      </w:r>
+      <w:r>
+        <w:rPr>
+          <w:rFonts w:ascii="Calibri" w:hAnsi="Calibri" w:eastAsia="Calibri" w:cs="" w:asciiTheme="minorAscii" w:hAnsiTheme="minorAscii" w:eastAsiaTheme="minorAscii" w:cstheme="minorBidi"/>
+          <w:b w:val="1"/>
+          <w:bCs w:val="1"/>
+          <w:color w:val="auto"/>
+          <w:sz w:val="22"/>
+          <w:szCs w:val="22"/>
+        </w:rPr>
+        <w:t>cantidad</w:t>
       </w:r>
       <w:r>
         <w:rPr>
@@ -710,6 +754,17 @@
       <w:r>
         <w:rPr>
           <w:rFonts w:ascii="Calibri" w:hAnsi="Calibri" w:eastAsia="Calibri" w:cs="" w:asciiTheme="minorAscii" w:hAnsiTheme="minorAscii" w:eastAsiaTheme="minorAscii" w:cstheme="minorBidi"/>
+          <w:b w:val="1"/>
+          <w:bCs w:val="1"/>
+          <w:color w:val="auto"/>
+          <w:sz w:val="22"/>
+          <w:szCs w:val="22"/>
+        </w:rPr>
+        <w:t xml:space="preserve"> de coste</w:t>
+      </w:r>
+      <w:r>
+        <w:rPr>
+          <w:rFonts w:ascii="Calibri" w:hAnsi="Calibri" w:eastAsia="Calibri" w:cs="" w:asciiTheme="minorAscii" w:hAnsiTheme="minorAscii" w:eastAsiaTheme="minorAscii" w:cstheme="minorBidi"/>
           <w:color w:val="auto"/>
           <w:sz w:val="22"/>
           <w:szCs w:val="22"/>
@@ -1183,16 +1238,43 @@
           <w:sz w:val="22"/>
           <w:szCs w:val="22"/>
         </w:rPr>
-        <w:t>cuándo</w:t>
-      </w:r>
-      <w:r>
-        <w:rPr>
-          <w:rFonts w:ascii="Calibri" w:hAnsi="Calibri" w:eastAsia="Calibri" w:cs="" w:asciiTheme="minorAscii" w:hAnsiTheme="minorAscii" w:eastAsiaTheme="minorAscii" w:cstheme="minorBidi"/>
-          <w:color w:val="auto"/>
-          <w:sz w:val="22"/>
-          <w:szCs w:val="22"/>
-        </w:rPr>
-        <w:t xml:space="preserve"> se realizó el </w:t>
+        <w:t xml:space="preserve">fecha </w:t>
+      </w:r>
+      <w:r>
+        <w:rPr>
+          <w:rFonts w:ascii="Calibri" w:hAnsi="Calibri" w:eastAsia="Calibri" w:cs="" w:asciiTheme="minorAscii" w:hAnsiTheme="minorAscii" w:eastAsiaTheme="minorAscii" w:cstheme="minorBidi"/>
+          <w:color w:val="auto"/>
+          <w:sz w:val="22"/>
+          <w:szCs w:val="22"/>
+        </w:rPr>
+        <w:t>en que s</w:t>
+      </w:r>
+      <w:r>
+        <w:rPr>
+          <w:rFonts w:ascii="Calibri" w:hAnsi="Calibri" w:eastAsia="Calibri" w:cs="" w:asciiTheme="minorAscii" w:hAnsiTheme="minorAscii" w:eastAsiaTheme="minorAscii" w:cstheme="minorBidi"/>
+          <w:color w:val="auto"/>
+          <w:sz w:val="22"/>
+          <w:szCs w:val="22"/>
+        </w:rPr>
+        <w:t xml:space="preserve">e </w:t>
+      </w:r>
+      <w:r>
+        <w:rPr>
+          <w:rFonts w:ascii="Calibri" w:hAnsi="Calibri" w:eastAsia="Calibri" w:cs="" w:asciiTheme="minorAscii" w:hAnsiTheme="minorAscii" w:eastAsiaTheme="minorAscii" w:cstheme="minorBidi"/>
+          <w:color w:val="auto"/>
+          <w:sz w:val="22"/>
+          <w:szCs w:val="22"/>
+        </w:rPr>
+        <w:t>ha realizado</w:t>
+      </w:r>
+      <w:r>
+        <w:rPr>
+          <w:rFonts w:ascii="Calibri" w:hAnsi="Calibri" w:eastAsia="Calibri" w:cs="" w:asciiTheme="minorAscii" w:hAnsiTheme="minorAscii" w:eastAsiaTheme="minorAscii" w:cstheme="minorBidi"/>
+          <w:color w:val="auto"/>
+          <w:sz w:val="22"/>
+          <w:szCs w:val="22"/>
+        </w:rPr>
+        <w:t xml:space="preserve"> el </w:t>
       </w:r>
       <w:r>
         <w:rPr>
@@ -1376,6 +1458,17 @@
           <w:szCs w:val="22"/>
         </w:rPr>
         <w:t>precio</w:t>
+      </w:r>
+      <w:r>
+        <w:rPr>
+          <w:rFonts w:ascii="Calibri" w:hAnsi="Calibri" w:eastAsia="Calibri" w:cs="" w:asciiTheme="minorAscii" w:hAnsiTheme="minorAscii" w:eastAsiaTheme="minorAscii" w:cstheme="minorBidi"/>
+          <w:b w:val="1"/>
+          <w:bCs w:val="1"/>
+          <w:color w:val="auto"/>
+          <w:sz w:val="22"/>
+          <w:szCs w:val="22"/>
+        </w:rPr>
+        <w:t xml:space="preserve"> de coste</w:t>
       </w:r>
       <w:r>
         <w:rPr>
@@ -1919,13 +2012,80 @@
         <w:t>ara iniciar el caso de uso.</w:t>
       </w:r>
     </w:p>
-    <w:p w14:noSpellErr="1"/>
     <w:p>
       <w:pPr>
+        <w:pStyle w:val="Normal"/>
+      </w:pPr>
+    </w:p>
+    <w:p>
+      <w:pPr>
+        <w:pStyle w:val="Normal"/>
+      </w:pPr>
+    </w:p>
+    <w:p>
+      <w:pPr>
+        <w:pStyle w:val="Ttulo2"/>
+        <w:rPr>
+          <w:lang w:val="es-ES"/>
+        </w:rPr>
+      </w:pPr>
+      <w:r>
+        <w:rPr>
+          <w:lang w:val="es-ES"/>
+        </w:rPr>
+        <w:t>Diagrama de clases</w:t>
+      </w:r>
+    </w:p>
+    <w:p/>
+    <w:p>
+      <w:pPr>
         <w:rPr>
           <w:lang w:val="en-GB"/>
         </w:rPr>
       </w:pPr>
+      <w:r>
+        <w:drawing>
+          <wp:inline wp14:editId="71100FFB" wp14:anchorId="5C33E948">
+            <wp:extent cx="6696075" cy="3696791"/>
+            <wp:effectExtent l="0" t="0" r="0" b="0"/>
+            <wp:docPr id="449283188" name="" title=""/>
+            <wp:cNvGraphicFramePr>
+              <a:graphicFrameLocks noChangeAspect="1"/>
+            </wp:cNvGraphicFramePr>
+            <a:graphic>
+              <a:graphicData uri="http://schemas.openxmlformats.org/drawingml/2006/picture">
+                <pic:pic>
+                  <pic:nvPicPr>
+                    <pic:cNvPr id="0" name=""/>
+                    <pic:cNvPicPr/>
+                  </pic:nvPicPr>
+                  <pic:blipFill>
+                    <a:blip r:embed="R8c397b18207c4ca2">
+                      <a:extLst>
+                        <a:ext xmlns:a="http://schemas.openxmlformats.org/drawingml/2006/main" uri="{28A0092B-C50C-407E-A947-70E740481C1C}">
+                          <a14:useLocalDpi val="0"/>
+                        </a:ext>
+                      </a:extLst>
+                    </a:blip>
+                    <a:stretch>
+                      <a:fillRect/>
+                    </a:stretch>
+                  </pic:blipFill>
+                  <pic:spPr>
+                    <a:xfrm>
+                      <a:off x="0" y="0"/>
+                      <a:ext cx="6696075" cy="3696791"/>
+                    </a:xfrm>
+                    <a:prstGeom prst="rect">
+                      <a:avLst/>
+                    </a:prstGeom>
+                  </pic:spPr>
+                </pic:pic>
+              </a:graphicData>
+            </a:graphic>
+          </wp:inline>
+        </w:drawing>
+      </w:r>
     </w:p>
     <w:sectPr>
       <w:headerReference w:type="default" r:id="rId11"/>

</xml_diff>